<commit_message>
feat: add task 2
</commit_message>
<xml_diff>
--- a/lab10.docx
+++ b/lab10.docx
@@ -333,9 +333,9 @@
         </w:tblCellMar>
       </w:tblPr>
       <w:tblGrid>
-        <w:gridCol w:w="1407"/>
+        <w:gridCol w:w="1406"/>
         <w:gridCol w:w="1615"/>
-        <w:gridCol w:w="1720"/>
+        <w:gridCol w:w="1721"/>
         <w:gridCol w:w="1872"/>
         <w:gridCol w:w="1653"/>
         <w:gridCol w:w="1654"/>
@@ -344,7 +344,7 @@
         <w:trPr/>
         <w:tc>
           <w:tcPr>
-            <w:tcW w:w="1407" w:type="dxa"/>
+            <w:tcW w:w="1406" w:type="dxa"/>
             <w:vMerge w:val="restart"/>
             <w:tcBorders>
               <w:top w:val="single" w:sz="4" w:space="0" w:color="000000"/>
@@ -394,7 +394,7 @@
         </w:tc>
         <w:tc>
           <w:tcPr>
-            <w:tcW w:w="1720" w:type="dxa"/>
+            <w:tcW w:w="1721" w:type="dxa"/>
             <w:vMerge w:val="restart"/>
             <w:tcBorders>
               <w:top w:val="single" w:sz="4" w:space="0" w:color="000000"/>
@@ -467,7 +467,7 @@
         <w:trPr/>
         <w:tc>
           <w:tcPr>
-            <w:tcW w:w="1407" w:type="dxa"/>
+            <w:tcW w:w="1406" w:type="dxa"/>
             <w:vMerge w:val="continue"/>
             <w:tcBorders>
               <w:top w:val="single" w:sz="4" w:space="0" w:color="000000"/>
@@ -511,7 +511,7 @@
         </w:tc>
         <w:tc>
           <w:tcPr>
-            <w:tcW w:w="1720" w:type="dxa"/>
+            <w:tcW w:w="1721" w:type="dxa"/>
             <w:vMerge w:val="continue"/>
             <w:tcBorders>
               <w:top w:val="single" w:sz="4" w:space="0" w:color="000000"/>
@@ -601,7 +601,7 @@
         <w:trPr/>
         <w:tc>
           <w:tcPr>
-            <w:tcW w:w="1407" w:type="dxa"/>
+            <w:tcW w:w="1406" w:type="dxa"/>
             <w:tcBorders>
               <w:start w:val="single" w:sz="4" w:space="0" w:color="000000"/>
               <w:bottom w:val="single" w:sz="4" w:space="0" w:color="000000"/>
@@ -643,7 +643,7 @@
         </w:tc>
         <w:tc>
           <w:tcPr>
-            <w:tcW w:w="1720" w:type="dxa"/>
+            <w:tcW w:w="1721" w:type="dxa"/>
             <w:tcBorders>
               <w:start w:val="single" w:sz="4" w:space="0" w:color="000000"/>
               <w:bottom w:val="single" w:sz="4" w:space="0" w:color="000000"/>
@@ -804,16 +804,16 @@
         </w:tblCellMar>
       </w:tblPr>
       <w:tblGrid>
-        <w:gridCol w:w="2939"/>
+        <w:gridCol w:w="2938"/>
         <w:gridCol w:w="1616"/>
-        <w:gridCol w:w="3695"/>
+        <w:gridCol w:w="3696"/>
         <w:gridCol w:w="1671"/>
       </w:tblGrid>
       <w:tr>
         <w:trPr/>
         <w:tc>
           <w:tcPr>
-            <w:tcW w:w="2939" w:type="dxa"/>
+            <w:tcW w:w="2938" w:type="dxa"/>
             <w:tcBorders>
               <w:top w:val="single" w:sz="4" w:space="0" w:color="000000"/>
               <w:start w:val="single" w:sz="4" w:space="0" w:color="000000"/>
@@ -857,7 +857,7 @@
         </w:tc>
         <w:tc>
           <w:tcPr>
-            <w:tcW w:w="3695" w:type="dxa"/>
+            <w:tcW w:w="3696" w:type="dxa"/>
             <w:tcBorders>
               <w:top w:val="single" w:sz="4" w:space="0" w:color="000000"/>
               <w:start w:val="single" w:sz="4" w:space="0" w:color="000000"/>
@@ -905,7 +905,7 @@
         <w:trPr/>
         <w:tc>
           <w:tcPr>
-            <w:tcW w:w="2939" w:type="dxa"/>
+            <w:tcW w:w="2938" w:type="dxa"/>
             <w:vMerge w:val="restart"/>
             <w:tcBorders>
               <w:start w:val="single" w:sz="4" w:space="0" w:color="000000"/>
@@ -948,7 +948,7 @@
         </w:tc>
         <w:tc>
           <w:tcPr>
-            <w:tcW w:w="3695" w:type="dxa"/>
+            <w:tcW w:w="3696" w:type="dxa"/>
             <w:tcBorders>
               <w:start w:val="single" w:sz="4" w:space="0" w:color="000000"/>
               <w:bottom w:val="single" w:sz="4" w:space="0" w:color="000000"/>
@@ -994,7 +994,7 @@
         <w:trPr/>
         <w:tc>
           <w:tcPr>
-            <w:tcW w:w="2939" w:type="dxa"/>
+            <w:tcW w:w="2938" w:type="dxa"/>
             <w:vMerge w:val="continue"/>
             <w:tcBorders>
               <w:start w:val="single" w:sz="4" w:space="0" w:color="000000"/>
@@ -1036,7 +1036,7 @@
         </w:tc>
         <w:tc>
           <w:tcPr>
-            <w:tcW w:w="3695" w:type="dxa"/>
+            <w:tcW w:w="3696" w:type="dxa"/>
             <w:tcBorders>
               <w:start w:val="single" w:sz="4" w:space="0" w:color="000000"/>
               <w:bottom w:val="single" w:sz="4" w:space="0" w:color="000000"/>
@@ -1082,7 +1082,7 @@
         <w:trPr/>
         <w:tc>
           <w:tcPr>
-            <w:tcW w:w="2939" w:type="dxa"/>
+            <w:tcW w:w="2938" w:type="dxa"/>
             <w:vMerge w:val="continue"/>
             <w:tcBorders>
               <w:start w:val="single" w:sz="4" w:space="0" w:color="000000"/>
@@ -1124,7 +1124,7 @@
         </w:tc>
         <w:tc>
           <w:tcPr>
-            <w:tcW w:w="3695" w:type="dxa"/>
+            <w:tcW w:w="3696" w:type="dxa"/>
             <w:tcBorders>
               <w:start w:val="single" w:sz="4" w:space="0" w:color="000000"/>
               <w:bottom w:val="single" w:sz="4" w:space="0" w:color="000000"/>
@@ -1170,7 +1170,7 @@
         <w:trPr/>
         <w:tc>
           <w:tcPr>
-            <w:tcW w:w="2939" w:type="dxa"/>
+            <w:tcW w:w="2938" w:type="dxa"/>
             <w:vMerge w:val="continue"/>
             <w:tcBorders>
               <w:start w:val="single" w:sz="4" w:space="0" w:color="000000"/>
@@ -1212,7 +1212,7 @@
         </w:tc>
         <w:tc>
           <w:tcPr>
-            <w:tcW w:w="3695" w:type="dxa"/>
+            <w:tcW w:w="3696" w:type="dxa"/>
             <w:tcBorders>
               <w:start w:val="single" w:sz="4" w:space="0" w:color="000000"/>
               <w:bottom w:val="single" w:sz="4" w:space="0" w:color="000000"/>
@@ -1258,7 +1258,7 @@
         <w:trPr/>
         <w:tc>
           <w:tcPr>
-            <w:tcW w:w="2939" w:type="dxa"/>
+            <w:tcW w:w="2938" w:type="dxa"/>
             <w:vMerge w:val="continue"/>
             <w:tcBorders>
               <w:start w:val="single" w:sz="4" w:space="0" w:color="000000"/>
@@ -1300,7 +1300,7 @@
         </w:tc>
         <w:tc>
           <w:tcPr>
-            <w:tcW w:w="3695" w:type="dxa"/>
+            <w:tcW w:w="3696" w:type="dxa"/>
             <w:tcBorders>
               <w:start w:val="single" w:sz="4" w:space="0" w:color="000000"/>
               <w:bottom w:val="single" w:sz="4" w:space="0" w:color="000000"/>
@@ -1346,7 +1346,7 @@
         <w:trPr/>
         <w:tc>
           <w:tcPr>
-            <w:tcW w:w="2939" w:type="dxa"/>
+            <w:tcW w:w="2938" w:type="dxa"/>
             <w:tcBorders>
               <w:start w:val="single" w:sz="4" w:space="0" w:color="000000"/>
               <w:bottom w:val="single" w:sz="4" w:space="0" w:color="000000"/>
@@ -1388,7 +1388,7 @@
         </w:tc>
         <w:tc>
           <w:tcPr>
-            <w:tcW w:w="3695" w:type="dxa"/>
+            <w:tcW w:w="3696" w:type="dxa"/>
             <w:vMerge w:val="restart"/>
             <w:tcBorders>
               <w:start w:val="single" w:sz="4" w:space="0" w:color="000000"/>
@@ -1437,7 +1437,7 @@
         </w:trPr>
         <w:tc>
           <w:tcPr>
-            <w:tcW w:w="2939" w:type="dxa"/>
+            <w:tcW w:w="2938" w:type="dxa"/>
             <w:tcBorders>
               <w:start w:val="single" w:sz="4" w:space="0" w:color="000000"/>
               <w:bottom w:val="single" w:sz="4" w:space="0" w:color="000000"/>
@@ -1479,7 +1479,7 @@
         </w:tc>
         <w:tc>
           <w:tcPr>
-            <w:tcW w:w="3695" w:type="dxa"/>
+            <w:tcW w:w="3696" w:type="dxa"/>
             <w:vMerge w:val="continue"/>
             <w:tcBorders>
               <w:start w:val="single" w:sz="4" w:space="0" w:color="000000"/>
@@ -1525,7 +1525,7 @@
         <w:trPr/>
         <w:tc>
           <w:tcPr>
-            <w:tcW w:w="2939" w:type="dxa"/>
+            <w:tcW w:w="2938" w:type="dxa"/>
             <w:vMerge w:val="restart"/>
             <w:tcBorders>
               <w:start w:val="single" w:sz="4" w:space="0" w:color="000000"/>
@@ -1568,7 +1568,7 @@
         </w:tc>
         <w:tc>
           <w:tcPr>
-            <w:tcW w:w="3695" w:type="dxa"/>
+            <w:tcW w:w="3696" w:type="dxa"/>
             <w:vMerge w:val="continue"/>
             <w:tcBorders>
               <w:start w:val="single" w:sz="4" w:space="0" w:color="000000"/>
@@ -1614,7 +1614,7 @@
         <w:trPr/>
         <w:tc>
           <w:tcPr>
-            <w:tcW w:w="2939" w:type="dxa"/>
+            <w:tcW w:w="2938" w:type="dxa"/>
             <w:vMerge w:val="continue"/>
             <w:tcBorders>
               <w:start w:val="single" w:sz="4" w:space="0" w:color="000000"/>
@@ -1656,7 +1656,7 @@
         </w:tc>
         <w:tc>
           <w:tcPr>
-            <w:tcW w:w="3695" w:type="dxa"/>
+            <w:tcW w:w="3696" w:type="dxa"/>
             <w:tcBorders>
               <w:start w:val="single" w:sz="4" w:space="0" w:color="000000"/>
               <w:bottom w:val="single" w:sz="4" w:space="0" w:color="000000"/>
@@ -1702,7 +1702,7 @@
         <w:trPr/>
         <w:tc>
           <w:tcPr>
-            <w:tcW w:w="2939" w:type="dxa"/>
+            <w:tcW w:w="2938" w:type="dxa"/>
             <w:vMerge w:val="continue"/>
             <w:tcBorders>
               <w:start w:val="single" w:sz="4" w:space="0" w:color="000000"/>
@@ -1744,7 +1744,7 @@
         </w:tc>
         <w:tc>
           <w:tcPr>
-            <w:tcW w:w="3695" w:type="dxa"/>
+            <w:tcW w:w="3696" w:type="dxa"/>
             <w:tcBorders>
               <w:start w:val="single" w:sz="4" w:space="0" w:color="000000"/>
               <w:bottom w:val="single" w:sz="4" w:space="0" w:color="000000"/>
@@ -1790,7 +1790,7 @@
         <w:trPr/>
         <w:tc>
           <w:tcPr>
-            <w:tcW w:w="2939" w:type="dxa"/>
+            <w:tcW w:w="2938" w:type="dxa"/>
             <w:tcBorders>
               <w:start w:val="single" w:sz="4" w:space="0" w:color="000000"/>
               <w:bottom w:val="single" w:sz="4" w:space="0" w:color="000000"/>
@@ -1832,7 +1832,7 @@
         </w:tc>
         <w:tc>
           <w:tcPr>
-            <w:tcW w:w="3695" w:type="dxa"/>
+            <w:tcW w:w="3696" w:type="dxa"/>
             <w:vMerge w:val="restart"/>
             <w:tcBorders>
               <w:start w:val="single" w:sz="4" w:space="0" w:color="000000"/>
@@ -1879,7 +1879,7 @@
         <w:trPr/>
         <w:tc>
           <w:tcPr>
-            <w:tcW w:w="2939" w:type="dxa"/>
+            <w:tcW w:w="2938" w:type="dxa"/>
             <w:tcBorders>
               <w:start w:val="single" w:sz="4" w:space="0" w:color="000000"/>
               <w:bottom w:val="single" w:sz="4" w:space="0" w:color="000000"/>
@@ -1921,7 +1921,7 @@
         </w:tc>
         <w:tc>
           <w:tcPr>
-            <w:tcW w:w="3695" w:type="dxa"/>
+            <w:tcW w:w="3696" w:type="dxa"/>
             <w:vMerge w:val="continue"/>
             <w:tcBorders>
               <w:start w:val="single" w:sz="4" w:space="0" w:color="000000"/>
@@ -1967,7 +1967,7 @@
         <w:trPr/>
         <w:tc>
           <w:tcPr>
-            <w:tcW w:w="2939" w:type="dxa"/>
+            <w:tcW w:w="2938" w:type="dxa"/>
             <w:vMerge w:val="restart"/>
             <w:tcBorders>
               <w:start w:val="single" w:sz="4" w:space="0" w:color="000000"/>
@@ -2010,7 +2010,7 @@
         </w:tc>
         <w:tc>
           <w:tcPr>
-            <w:tcW w:w="3695" w:type="dxa"/>
+            <w:tcW w:w="3696" w:type="dxa"/>
             <w:tcBorders>
               <w:start w:val="single" w:sz="4" w:space="0" w:color="000000"/>
               <w:bottom w:val="single" w:sz="4" w:space="0" w:color="000000"/>
@@ -2056,7 +2056,7 @@
         <w:trPr/>
         <w:tc>
           <w:tcPr>
-            <w:tcW w:w="2939" w:type="dxa"/>
+            <w:tcW w:w="2938" w:type="dxa"/>
             <w:vMerge w:val="continue"/>
             <w:tcBorders>
               <w:start w:val="single" w:sz="4" w:space="0" w:color="000000"/>
@@ -2098,7 +2098,7 @@
         </w:tc>
         <w:tc>
           <w:tcPr>
-            <w:tcW w:w="3695" w:type="dxa"/>
+            <w:tcW w:w="3696" w:type="dxa"/>
             <w:tcBorders>
               <w:start w:val="single" w:sz="4" w:space="0" w:color="000000"/>
               <w:bottom w:val="single" w:sz="4" w:space="0" w:color="000000"/>
@@ -2144,7 +2144,7 @@
         <w:trPr/>
         <w:tc>
           <w:tcPr>
-            <w:tcW w:w="2939" w:type="dxa"/>
+            <w:tcW w:w="2938" w:type="dxa"/>
             <w:vMerge w:val="continue"/>
             <w:tcBorders>
               <w:start w:val="single" w:sz="4" w:space="0" w:color="000000"/>
@@ -2186,7 +2186,7 @@
         </w:tc>
         <w:tc>
           <w:tcPr>
-            <w:tcW w:w="3695" w:type="dxa"/>
+            <w:tcW w:w="3696" w:type="dxa"/>
             <w:tcBorders>
               <w:start w:val="single" w:sz="4" w:space="0" w:color="000000"/>
               <w:bottom w:val="single" w:sz="4" w:space="0" w:color="000000"/>
@@ -2232,7 +2232,7 @@
         <w:trPr/>
         <w:tc>
           <w:tcPr>
-            <w:tcW w:w="2939" w:type="dxa"/>
+            <w:tcW w:w="2938" w:type="dxa"/>
             <w:tcBorders>
               <w:start w:val="single" w:sz="4" w:space="0" w:color="000000"/>
               <w:bottom w:val="single" w:sz="4" w:space="0" w:color="000000"/>
@@ -2274,7 +2274,7 @@
         </w:tc>
         <w:tc>
           <w:tcPr>
-            <w:tcW w:w="3695" w:type="dxa"/>
+            <w:tcW w:w="3696" w:type="dxa"/>
             <w:vMerge w:val="restart"/>
             <w:tcBorders>
               <w:start w:val="single" w:sz="4" w:space="0" w:color="000000"/>
@@ -2321,7 +2321,7 @@
         <w:trPr/>
         <w:tc>
           <w:tcPr>
-            <w:tcW w:w="2939" w:type="dxa"/>
+            <w:tcW w:w="2938" w:type="dxa"/>
             <w:tcBorders>
               <w:start w:val="single" w:sz="4" w:space="0" w:color="000000"/>
               <w:bottom w:val="single" w:sz="4" w:space="0" w:color="000000"/>
@@ -2363,7 +2363,7 @@
         </w:tc>
         <w:tc>
           <w:tcPr>
-            <w:tcW w:w="3695" w:type="dxa"/>
+            <w:tcW w:w="3696" w:type="dxa"/>
             <w:vMerge w:val="continue"/>
             <w:tcBorders>
               <w:start w:val="single" w:sz="4" w:space="0" w:color="000000"/>
@@ -2409,7 +2409,7 @@
         <w:trPr/>
         <w:tc>
           <w:tcPr>
-            <w:tcW w:w="2939" w:type="dxa"/>
+            <w:tcW w:w="2938" w:type="dxa"/>
             <w:vMerge w:val="restart"/>
             <w:tcBorders>
               <w:start w:val="single" w:sz="4" w:space="0" w:color="000000"/>
@@ -2446,21 +2446,13 @@
             </w:pPr>
             <w:r>
               <w:rPr/>
-              <w:t>Gig</w:t>
-            </w:r>
-            <w:r>
-              <w:rPr/>
-              <w:t>7</w:t>
-            </w:r>
-            <w:r>
-              <w:rPr/>
-              <w:t>/1</w:t>
-            </w:r>
-          </w:p>
-        </w:tc>
-        <w:tc>
-          <w:tcPr>
-            <w:tcW w:w="3695" w:type="dxa"/>
+              <w:t>Gig7/1</w:t>
+            </w:r>
+          </w:p>
+        </w:tc>
+        <w:tc>
+          <w:tcPr>
+            <w:tcW w:w="3696" w:type="dxa"/>
             <w:tcBorders>
               <w:start w:val="single" w:sz="4" w:space="0" w:color="000000"/>
               <w:bottom w:val="single" w:sz="4" w:space="0" w:color="000000"/>
@@ -2506,7 +2498,7 @@
         <w:trPr/>
         <w:tc>
           <w:tcPr>
-            <w:tcW w:w="2939" w:type="dxa"/>
+            <w:tcW w:w="2938" w:type="dxa"/>
             <w:vMerge w:val="continue"/>
             <w:tcBorders>
               <w:start w:val="single" w:sz="4" w:space="0" w:color="000000"/>
@@ -2542,21 +2534,13 @@
             </w:pPr>
             <w:r>
               <w:rPr/>
-              <w:t>Gig</w:t>
-            </w:r>
-            <w:r>
-              <w:rPr/>
-              <w:t>9</w:t>
-            </w:r>
-            <w:r>
-              <w:rPr/>
-              <w:t>/1</w:t>
-            </w:r>
-          </w:p>
-        </w:tc>
-        <w:tc>
-          <w:tcPr>
-            <w:tcW w:w="3695" w:type="dxa"/>
+              <w:t>Gig9/1</w:t>
+            </w:r>
+          </w:p>
+        </w:tc>
+        <w:tc>
+          <w:tcPr>
+            <w:tcW w:w="3696" w:type="dxa"/>
             <w:tcBorders>
               <w:start w:val="single" w:sz="4" w:space="0" w:color="000000"/>
               <w:bottom w:val="single" w:sz="4" w:space="0" w:color="000000"/>
@@ -2602,7 +2586,7 @@
         <w:trPr/>
         <w:tc>
           <w:tcPr>
-            <w:tcW w:w="2939" w:type="dxa"/>
+            <w:tcW w:w="2938" w:type="dxa"/>
             <w:vMerge w:val="continue"/>
             <w:tcBorders>
               <w:start w:val="single" w:sz="4" w:space="0" w:color="000000"/>
@@ -2638,21 +2622,13 @@
             </w:pPr>
             <w:r>
               <w:rPr/>
-              <w:t>Gig</w:t>
-            </w:r>
-            <w:r>
-              <w:rPr/>
-              <w:t>8</w:t>
-            </w:r>
-            <w:r>
-              <w:rPr/>
-              <w:t>/1</w:t>
-            </w:r>
-          </w:p>
-        </w:tc>
-        <w:tc>
-          <w:tcPr>
-            <w:tcW w:w="3695" w:type="dxa"/>
+              <w:t>Gig8/1</w:t>
+            </w:r>
+          </w:p>
+        </w:tc>
+        <w:tc>
+          <w:tcPr>
+            <w:tcW w:w="3696" w:type="dxa"/>
             <w:tcBorders>
               <w:start w:val="single" w:sz="4" w:space="0" w:color="000000"/>
               <w:bottom w:val="single" w:sz="4" w:space="0" w:color="000000"/>
@@ -2698,7 +2674,7 @@
         <w:trPr/>
         <w:tc>
           <w:tcPr>
-            <w:tcW w:w="2939" w:type="dxa"/>
+            <w:tcW w:w="2938" w:type="dxa"/>
             <w:tcBorders>
               <w:start w:val="single" w:sz="4" w:space="0" w:color="000000"/>
               <w:bottom w:val="single" w:sz="4" w:space="0" w:color="000000"/>
@@ -2740,7 +2716,7 @@
         </w:tc>
         <w:tc>
           <w:tcPr>
-            <w:tcW w:w="3695" w:type="dxa"/>
+            <w:tcW w:w="3696" w:type="dxa"/>
             <w:vMerge w:val="restart"/>
             <w:tcBorders>
               <w:start w:val="single" w:sz="4" w:space="0" w:color="000000"/>
@@ -2778,15 +2754,7 @@
             </w:pPr>
             <w:r>
               <w:rPr/>
-              <w:t>Gig</w:t>
-            </w:r>
-            <w:r>
-              <w:rPr/>
-              <w:t>9</w:t>
-            </w:r>
-            <w:r>
-              <w:rPr/>
-              <w:t>/1</w:t>
+              <w:t>Gig9/1</w:t>
             </w:r>
           </w:p>
         </w:tc>
@@ -2795,7 +2763,7 @@
         <w:trPr/>
         <w:tc>
           <w:tcPr>
-            <w:tcW w:w="2939" w:type="dxa"/>
+            <w:tcW w:w="2938" w:type="dxa"/>
             <w:tcBorders>
               <w:start w:val="single" w:sz="4" w:space="0" w:color="000000"/>
               <w:bottom w:val="single" w:sz="4" w:space="0" w:color="000000"/>
@@ -2837,7 +2805,7 @@
         </w:tc>
         <w:tc>
           <w:tcPr>
-            <w:tcW w:w="3695" w:type="dxa"/>
+            <w:tcW w:w="3696" w:type="dxa"/>
             <w:vMerge w:val="continue"/>
             <w:tcBorders>
               <w:start w:val="single" w:sz="4" w:space="0" w:color="000000"/>
@@ -2874,20 +2842,44 @@
             </w:pPr>
             <w:r>
               <w:rPr/>
-              <w:t>Gig</w:t>
-            </w:r>
-            <w:r>
-              <w:rPr/>
-              <w:t>8</w:t>
-            </w:r>
-            <w:r>
-              <w:rPr/>
-              <w:t>/1</w:t>
+              <w:t>Gig8/1</w:t>
             </w:r>
           </w:p>
         </w:tc>
       </w:tr>
     </w:tbl>
+    <w:p>
+      <w:pPr>
+        <w:pStyle w:val="Normal"/>
+        <w:widowControl/>
+        <w:tabs>
+          <w:tab w:val="clear" w:pos="567"/>
+          <w:tab w:val="left" w:pos="0" w:leader="none"/>
+        </w:tabs>
+        <w:suppressAutoHyphens w:val="true"/>
+        <w:bidi w:val="0"/>
+        <w:spacing w:lineRule="auto" w:line="360" w:before="173" w:after="0"/>
+        <w:ind w:hanging="0" w:start="0" w:end="0"/>
+        <w:jc w:val="both"/>
+        <w:rPr>
+          <w:b/>
+          <w:bCs/>
+          <w:sz w:val="28"/>
+          <w:szCs w:val="28"/>
+        </w:rPr>
+      </w:pPr>
+      <w:r>
+        <w:rPr>
+          <w:b/>
+          <w:bCs/>
+          <w:sz w:val="28"/>
+          <w:szCs w:val="28"/>
+        </w:rPr>
+      </w:r>
+      <w:r>
+        <w:br w:type="page"/>
+      </w:r>
+    </w:p>
     <w:p>
       <w:pPr>
         <w:pStyle w:val="Normal"/>
@@ -2902,6 +2894,171 @@
         <w:ind w:firstLine="720" w:start="0" w:end="0"/>
         <w:jc w:val="both"/>
         <w:rPr>
+          <w:b/>
+          <w:bCs/>
+          <w:sz w:val="28"/>
+          <w:szCs w:val="28"/>
+        </w:rPr>
+      </w:pPr>
+      <w:r>
+        <w:rPr>
+          <w:b/>
+          <w:bCs/>
+          <w:sz w:val="28"/>
+          <w:szCs w:val="28"/>
+        </w:rPr>
+        <w:t xml:space="preserve">Завдання </w:t>
+      </w:r>
+      <w:r>
+        <w:rPr>
+          <w:b/>
+          <w:bCs/>
+          <w:sz w:val="28"/>
+          <w:szCs w:val="28"/>
+        </w:rPr>
+        <w:t xml:space="preserve">2. </w:t>
+      </w:r>
+      <w:r>
+        <w:rPr>
+          <w:b w:val="false"/>
+          <w:bCs w:val="false"/>
+          <w:sz w:val="28"/>
+          <w:szCs w:val="28"/>
+        </w:rPr>
+        <w:t>Провести базове налаштування маршрутизаторів, мережних інтерфейсів та з’єднань. Для цього використовувати дані табл. 16. На маршрутизаторі R-G-N-1 створити віртуальні інтерфейси Loopback N та Tunnel N, які відповідають мережам F та G.</w:t>
+      </w:r>
+    </w:p>
+    <w:p>
+      <w:pPr>
+        <w:pStyle w:val="Normal"/>
+        <w:widowControl/>
+        <w:tabs>
+          <w:tab w:val="clear" w:pos="567"/>
+          <w:tab w:val="left" w:pos="0" w:leader="none"/>
+        </w:tabs>
+        <w:suppressAutoHyphens w:val="true"/>
+        <w:bidi w:val="0"/>
+        <w:spacing w:lineRule="auto" w:line="360" w:before="173" w:after="0"/>
+        <w:ind w:hanging="0" w:start="0" w:end="0"/>
+        <w:jc w:val="center"/>
+        <w:rPr>
+          <w:b w:val="false"/>
+          <w:bCs w:val="false"/>
+          <w:sz w:val="28"/>
+          <w:szCs w:val="28"/>
+        </w:rPr>
+      </w:pPr>
+      <w:r>
+        <w:rPr>
+          <w:b w:val="false"/>
+          <w:bCs w:val="false"/>
+          <w:sz w:val="28"/>
+          <w:szCs w:val="28"/>
+        </w:rPr>
+        <w:drawing>
+          <wp:inline distT="0" distB="0" distL="0" distR="0">
+            <wp:extent cx="5038090" cy="2418715"/>
+            <wp:effectExtent l="0" t="0" r="0" b="0"/>
+            <wp:docPr id="2" name="Image2"/>
+            <wp:cNvGraphicFramePr>
+              <a:graphicFrameLocks xmlns:a="http://schemas.openxmlformats.org/drawingml/2006/main" noChangeAspect="1"/>
+            </wp:cNvGraphicFramePr>
+            <a:graphic xmlns:a="http://schemas.openxmlformats.org/drawingml/2006/main">
+              <a:graphicData uri="http://schemas.openxmlformats.org/drawingml/2006/picture">
+                <pic:pic xmlns:pic="http://schemas.openxmlformats.org/drawingml/2006/picture">
+                  <pic:nvPicPr>
+                    <pic:cNvPr id="2" name="Image2"/>
+                    <pic:cNvPicPr>
+                      <a:picLocks noChangeAspect="1" noChangeArrowheads="1"/>
+                    </pic:cNvPicPr>
+                  </pic:nvPicPr>
+                  <pic:blipFill>
+                    <a:blip r:embed="rId3"/>
+                    <a:stretch>
+                      <a:fillRect/>
+                    </a:stretch>
+                  </pic:blipFill>
+                  <pic:spPr bwMode="auto">
+                    <a:xfrm>
+                      <a:off x="0" y="0"/>
+                      <a:ext cx="5038090" cy="2418715"/>
+                    </a:xfrm>
+                    <a:prstGeom prst="rect">
+                      <a:avLst/>
+                    </a:prstGeom>
+                    <a:noFill/>
+                  </pic:spPr>
+                </pic:pic>
+              </a:graphicData>
+            </a:graphic>
+          </wp:inline>
+        </w:drawing>
+      </w:r>
+    </w:p>
+    <w:p>
+      <w:pPr>
+        <w:pStyle w:val="Normal"/>
+        <w:tabs>
+          <w:tab w:val="clear" w:pos="567"/>
+          <w:tab w:val="left" w:pos="0" w:leader="none"/>
+        </w:tabs>
+        <w:spacing w:lineRule="auto" w:line="360"/>
+        <w:ind w:hanging="0" w:start="0"/>
+        <w:jc w:val="center"/>
+        <w:rPr>
+          <w:rFonts w:eastAsia="Helvetica-Bold"/>
+          <w:b w:val="false"/>
+          <w:bCs w:val="false"/>
+          <w:sz w:val="28"/>
+          <w:szCs w:val="28"/>
+          <w:lang w:val="en-US"/>
+        </w:rPr>
+      </w:pPr>
+      <w:r>
+        <w:rPr>
+          <w:rFonts w:eastAsia="Helvetica-Bold"/>
+          <w:lang w:val="en-US"/>
+        </w:rPr>
+        <w:t xml:space="preserve">Рис. </w:t>
+      </w:r>
+      <w:r>
+        <w:rPr>
+          <w:rFonts w:eastAsia="Helvetica-Bold"/>
+          <w:lang w:val="en-US"/>
+        </w:rPr>
+        <w:t>2</w:t>
+      </w:r>
+      <w:r>
+        <w:rPr>
+          <w:rFonts w:eastAsia="Helvetica-Bold"/>
+          <w:lang w:val="en-US"/>
+        </w:rPr>
+        <w:t xml:space="preserve">. </w:t>
+      </w:r>
+      <w:r>
+        <w:rPr>
+          <w:rFonts w:eastAsia="Helvetica-Bold"/>
+          <w:lang w:val="en-US"/>
+        </w:rPr>
+        <w:t>Налаштування маршрутизатора R-63-24-1</w:t>
+      </w:r>
+    </w:p>
+    <w:p>
+      <w:pPr>
+        <w:pStyle w:val="Normal"/>
+        <w:widowControl/>
+        <w:tabs>
+          <w:tab w:val="clear" w:pos="567"/>
+          <w:tab w:val="left" w:pos="0" w:leader="none"/>
+        </w:tabs>
+        <w:suppressAutoHyphens w:val="true"/>
+        <w:bidi w:val="0"/>
+        <w:spacing w:lineRule="auto" w:line="360" w:before="173" w:after="0"/>
+        <w:ind w:firstLine="720" w:start="0" w:end="0"/>
+        <w:jc w:val="both"/>
+        <w:rPr>
+          <w:b/>
+          <w:bCs/>
           <w:sz w:val="28"/>
           <w:szCs w:val="28"/>
         </w:rPr>
@@ -2917,16 +3074,27 @@
       </w:r>
       <w:r>
         <w:rPr>
+          <w:b/>
+          <w:bCs/>
           <w:sz w:val="28"/>
           <w:szCs w:val="28"/>
         </w:rPr>
-        <w:t xml:space="preserve"> Ознайомлення з будовою маршрутизаторів Cisco та можливостями Cisco IOS дає необхідне розуміння принципів їх роботи та налаштування. Розгляд основних інструментів діагностики й конфігурації дозволяє ефективно керувати параметрами мережевого обладнання. Виконання цих завдань формує базові навички роботи з маршрутизаторами Cisco. У підсумку здобуті знання створюють основу для подальшого поглибленого вивчення мережевих технологій.</w:t>
+        <w:t xml:space="preserve"> </w:t>
+      </w:r>
+      <w:r>
+        <w:rPr>
+          <w:b w:val="false"/>
+          <w:bCs w:val="false"/>
+          <w:sz w:val="28"/>
+          <w:szCs w:val="28"/>
+        </w:rPr>
+        <w:t>Ознайомлення з будовою маршрутизаторів Cisco та можливостями Cisco IOS дає необхідне розуміння принципів їх роботи та налаштування. Розгляд основних інструментів діагностики й конфігурації дозволяє ефективно керувати параметрами мережевого обладнання. Виконання цих завдань формує базові навички роботи з маршрутизаторами Cisco. У підсумку здобуті знання створюють основу для подальшого поглибленого вивчення мережевих технологій.</w:t>
       </w:r>
     </w:p>
     <w:sectPr>
-      <w:headerReference w:type="even" r:id="rId3"/>
-      <w:headerReference w:type="default" r:id="rId4"/>
-      <w:headerReference w:type="first" r:id="rId5"/>
+      <w:headerReference w:type="even" r:id="rId4"/>
+      <w:headerReference w:type="default" r:id="rId5"/>
+      <w:headerReference w:type="first" r:id="rId6"/>
       <w:type w:val="nextPage"/>
       <w:pgSz w:w="11906" w:h="16838"/>
       <w:pgMar w:left="1418" w:right="567" w:gutter="0" w:header="709" w:top="766" w:footer="0" w:bottom="1701"/>
@@ -2966,7 +3134,7 @@
       <mc:AlternateContent>
         <mc:Choice Requires="wpg">
           <w:drawing>
-            <wp:anchor behindDoc="1" distT="13335" distB="12065" distL="13335" distR="10795" simplePos="0" locked="0" layoutInCell="1" allowOverlap="1" relativeHeight="12" wp14:anchorId="10994A40">
+            <wp:anchor behindDoc="1" distT="13335" distB="13335" distL="13335" distR="9525" simplePos="0" locked="0" layoutInCell="1" allowOverlap="1" relativeHeight="12" wp14:anchorId="10994A40">
               <wp:simplePos x="0" y="0"/>
               <wp:positionH relativeFrom="column">
                 <wp:posOffset>-229235</wp:posOffset>
@@ -2977,7 +3145,7 @@
               <wp:extent cx="6656705" cy="10290175"/>
               <wp:effectExtent l="13335" t="13335" r="9525" b="13335"/>
               <wp:wrapNone/>
-              <wp:docPr id="2" name="Группа 60"/>
+              <wp:docPr id="3" name="Группа 60"/>
               <a:graphic xmlns:a="http://schemas.openxmlformats.org/drawingml/2006/main">
                 <a:graphicData uri="http://schemas.microsoft.com/office/word/2010/wordprocessingGroup">
                   <wpg:wgp>
@@ -2991,12 +3159,12 @@
                       </a:xfrm>
                     </wpg:grpSpPr>
                     <wps:wsp>
-                      <wps:cNvPr id="3" name="Rectangle 2"/>
+                      <wps:cNvPr id="4" name="Rectangle 2"/>
                       <wps:cNvSpPr/>
                       <wps:spPr>
                         <a:xfrm>
                           <a:off x="748080" y="9753120"/>
-                          <a:ext cx="863640" cy="175320"/>
+                          <a:ext cx="862920" cy="174600"/>
                         </a:xfrm>
                         <a:prstGeom prst="rect">
                           <a:avLst/>
@@ -3085,12 +3253,12 @@
                           </a:xfrm>
                         </wpg:grpSpPr>
                         <wps:wsp>
-                          <wps:cNvPr id="4" name="Rectangle 5"/>
+                          <wps:cNvPr id="5" name="Rectangle 5"/>
                           <wps:cNvSpPr/>
                           <wps:spPr>
                             <a:xfrm>
                               <a:off x="0" y="0"/>
-                              <a:ext cx="6654240" cy="10290240"/>
+                              <a:ext cx="6653520" cy="10289520"/>
                             </a:xfrm>
                             <a:prstGeom prst="rect">
                               <a:avLst/>
@@ -3362,12 +3530,12 @@
                           <wps:bodyPr/>
                         </wps:wsp>
                         <wps:wsp>
-                          <wps:cNvPr id="5" name="Rectangle 16"/>
+                          <wps:cNvPr id="6" name="Rectangle 16"/>
                           <wps:cNvSpPr/>
                           <wps:spPr>
                             <a:xfrm>
                               <a:off x="17640" y="10120680"/>
-                              <a:ext cx="327600" cy="153720"/>
+                              <a:ext cx="326880" cy="153000"/>
                             </a:xfrm>
                             <a:prstGeom prst="rect">
                               <a:avLst/>
@@ -3409,12 +3577,12 @@
                           </wps:bodyPr>
                         </wps:wsp>
                         <wps:wsp>
-                          <wps:cNvPr id="6" name="Rectangle 17"/>
+                          <wps:cNvPr id="7" name="Rectangle 17"/>
                           <wps:cNvSpPr/>
                           <wps:spPr>
                             <a:xfrm>
                               <a:off x="379080" y="10120680"/>
-                              <a:ext cx="327600" cy="153720"/>
+                              <a:ext cx="326880" cy="153000"/>
                             </a:xfrm>
                             <a:prstGeom prst="rect">
                               <a:avLst/>
@@ -3456,12 +3624,12 @@
                           </wps:bodyPr>
                         </wps:wsp>
                         <wps:wsp>
-                          <wps:cNvPr id="7" name="Rectangle 18"/>
+                          <wps:cNvPr id="8" name="Rectangle 18"/>
                           <wps:cNvSpPr/>
                           <wps:spPr>
                             <a:xfrm>
                               <a:off x="754920" y="10120680"/>
-                              <a:ext cx="851040" cy="153720"/>
+                              <a:ext cx="850320" cy="153000"/>
                             </a:xfrm>
                             <a:prstGeom prst="rect">
                               <a:avLst/>
@@ -3590,12 +3758,12 @@
                           </wps:bodyPr>
                         </wps:wsp>
                         <wps:wsp>
-                          <wps:cNvPr id="8" name="Rectangle 19"/>
+                          <wps:cNvPr id="9" name="Rectangle 19"/>
                           <wps:cNvSpPr/>
                           <wps:spPr>
                             <a:xfrm>
                               <a:off x="1659240" y="10120680"/>
-                              <a:ext cx="505440" cy="153720"/>
+                              <a:ext cx="504720" cy="153000"/>
                             </a:xfrm>
                             <a:prstGeom prst="rect">
                               <a:avLst/>
@@ -3637,12 +3805,12 @@
                           </wps:bodyPr>
                         </wps:wsp>
                         <wps:wsp>
-                          <wps:cNvPr id="9" name="Rectangle 20"/>
+                          <wps:cNvPr id="10" name="Rectangle 20"/>
                           <wps:cNvSpPr/>
                           <wps:spPr>
                             <a:xfrm>
                               <a:off x="2198880" y="10120680"/>
-                              <a:ext cx="327600" cy="153720"/>
+                              <a:ext cx="326880" cy="153000"/>
                             </a:xfrm>
                             <a:prstGeom prst="rect">
                               <a:avLst/>
@@ -3684,12 +3852,12 @@
                           </wps:bodyPr>
                         </wps:wsp>
                         <wps:wsp>
-                          <wps:cNvPr id="10" name="Rectangle 21"/>
+                          <wps:cNvPr id="11" name="Rectangle 21"/>
                           <wps:cNvSpPr/>
                           <wps:spPr>
                             <a:xfrm>
                               <a:off x="6310080" y="9769320"/>
-                              <a:ext cx="327600" cy="153000"/>
+                              <a:ext cx="326880" cy="152280"/>
                             </a:xfrm>
                             <a:prstGeom prst="rect">
                               <a:avLst/>
@@ -3731,12 +3899,12 @@
                           </wps:bodyPr>
                         </wps:wsp>
                         <wps:wsp>
-                          <wps:cNvPr id="11" name="Rectangle 22"/>
+                          <wps:cNvPr id="12" name="Rectangle 22"/>
                           <wps:cNvSpPr/>
                           <wps:spPr>
                             <a:xfrm>
                               <a:off x="6310080" y="10005120"/>
-                              <a:ext cx="327600" cy="212040"/>
+                              <a:ext cx="326880" cy="211320"/>
                             </a:xfrm>
                             <a:prstGeom prst="rect">
                               <a:avLst/>
@@ -3801,7 +3969,7 @@
                                     <w:rFonts w:ascii="Times New Roman" w:hAnsi="Times New Roman"/>
                                     <w:lang w:val="ru-RU"/>
                                   </w:rPr>
-                                  <w:t>3</w:t>
+                                  <w:t>2</w:t>
                                 </w:r>
                                 <w:r>
                                   <w:rPr>
@@ -3819,12 +3987,12 @@
                           </wps:bodyPr>
                         </wps:wsp>
                         <wps:wsp>
-                          <wps:cNvPr id="12" name="Rectangle 23"/>
+                          <wps:cNvPr id="13" name="Rectangle 23"/>
                           <wps:cNvSpPr/>
                           <wps:spPr>
                             <a:xfrm>
                               <a:off x="2578680" y="9894600"/>
-                              <a:ext cx="3682440" cy="240120"/>
+                              <a:ext cx="3681720" cy="239400"/>
                             </a:xfrm>
                             <a:prstGeom prst="rect">
                               <a:avLst/>
@@ -3971,12 +4139,12 @@
                         </wps:wsp>
                       </wpg:grpSp>
                       <wps:wsp>
-                        <wps:cNvPr id="13" name="Rectangle 24"/>
+                        <wps:cNvPr id="14" name="Rectangle 24"/>
                         <wps:cNvSpPr/>
                         <wps:spPr>
                           <a:xfrm>
                             <a:off x="748080" y="9928080"/>
-                            <a:ext cx="878040" cy="171360"/>
+                            <a:ext cx="877680" cy="170640"/>
                           </a:xfrm>
                           <a:prstGeom prst="rect">
                             <a:avLst/>
@@ -4025,8 +4193,8 @@
         </mc:Choice>
         <mc:Fallback>
           <w:pict>
-            <v:group id="shape_0" alt="Группа 60" style="position:absolute;margin-left:-18.05pt;margin-top:-20.95pt;width:524.1pt;height:810.25pt" coordorigin="-361,-419" coordsize="10482,16205">
-              <v:rect id="shape_0" ID="Rectangle 2" path="m0,0l-2147483645,0l-2147483645,-2147483646l0,-2147483646xe" stroked="f" o:allowincell="f" style="position:absolute;left:817;top:14940;width:1359;height:275;mso-wrap-style:square;v-text-anchor:top">
+            <v:group id="shape_0" alt="Группа 60" style="position:absolute;margin-left:-18.05pt;margin-top:-20.95pt;width:524.1pt;height:810.2pt" coordorigin="-361,-419" coordsize="10482,16204">
+              <v:rect id="shape_0" ID="Rectangle 2" path="m0,0l-2147483645,0l-2147483645,-2147483646l0,-2147483646xe" stroked="f" o:allowincell="f" style="position:absolute;left:817;top:14940;width:1358;height:274;mso-wrap-style:square;v-text-anchor:top">
                 <v:fill o:detectmouseclick="t" on="false"/>
                 <v:stroke color="#3465a4" joinstyle="round" endcap="flat"/>
                 <v:textbox>
@@ -4083,9 +4251,9 @@
                 </v:textbox>
                 <w10:wrap type="none"/>
               </v:rect>
-              <v:group id="shape_0" style="position:absolute;left:-361;top:-419;width:10482;height:16205">
-                <v:group id="shape_0" style="position:absolute;left:-361;top:-419;width:10482;height:16205">
-                  <v:rect id="shape_0" ID="Rectangle 5" path="m0,0l-2147483645,0l-2147483645,-2147483646l0,-2147483646xe" stroked="t" o:allowincell="f" style="position:absolute;left:-361;top:-419;width:10478;height:16204;mso-wrap-style:none;v-text-anchor:middle">
+              <v:group id="shape_0" style="position:absolute;left:-361;top:-419;width:10482;height:16204">
+                <v:group id="shape_0" style="position:absolute;left:-361;top:-419;width:10482;height:16204">
+                  <v:rect id="shape_0" ID="Rectangle 5" path="m0,0l-2147483645,0l-2147483645,-2147483646l0,-2147483646xe" stroked="t" o:allowincell="f" style="position:absolute;left:-361;top:-419;width:10477;height:16203;mso-wrap-style:none;v-text-anchor:middle">
                     <v:fill o:detectmouseclick="t" on="false"/>
                     <v:stroke color="black" weight="25560" joinstyle="miter" endcap="flat"/>
                     <w10:wrap type="none"/>
@@ -4140,7 +4308,7 @@
                     <v:fill o:detectmouseclick="t" on="false"/>
                     <w10:wrap type="none"/>
                   </v:line>
-                  <v:rect id="shape_0" ID="Rectangle 16" path="m0,0l-2147483645,0l-2147483645,-2147483646l0,-2147483646xe" stroked="f" o:allowincell="f" style="position:absolute;left:-333;top:15519;width:515;height:241;mso-wrap-style:square;v-text-anchor:top">
+                  <v:rect id="shape_0" ID="Rectangle 16" path="m0,0l-2147483645,0l-2147483645,-2147483646l0,-2147483646xe" stroked="f" o:allowincell="f" style="position:absolute;left:-333;top:15519;width:514;height:240;mso-wrap-style:square;v-text-anchor:top">
                     <v:fill o:detectmouseclick="t" on="false"/>
                     <v:stroke color="#3465a4" joinstyle="round" endcap="flat"/>
                     <v:textbox>
@@ -4166,7 +4334,7 @@
                     </v:textbox>
                     <w10:wrap type="none"/>
                   </v:rect>
-                  <v:rect id="shape_0" ID="Rectangle 17" path="m0,0l-2147483645,0l-2147483645,-2147483646l0,-2147483646xe" stroked="f" o:allowincell="f" style="position:absolute;left:236;top:15519;width:515;height:241;mso-wrap-style:square;v-text-anchor:top">
+                  <v:rect id="shape_0" ID="Rectangle 17" path="m0,0l-2147483645,0l-2147483645,-2147483646l0,-2147483646xe" stroked="f" o:allowincell="f" style="position:absolute;left:236;top:15519;width:514;height:240;mso-wrap-style:square;v-text-anchor:top">
                     <v:fill o:detectmouseclick="t" on="false"/>
                     <v:stroke color="#3465a4" joinstyle="round" endcap="flat"/>
                     <v:textbox>
@@ -4192,7 +4360,7 @@
                     </v:textbox>
                     <w10:wrap type="none"/>
                   </v:rect>
-                  <v:rect id="shape_0" ID="Rectangle 18" path="m0,0l-2147483645,0l-2147483645,-2147483646l0,-2147483646xe" stroked="f" o:allowincell="f" style="position:absolute;left:828;top:15519;width:1339;height:241;mso-wrap-style:square;v-text-anchor:top">
+                  <v:rect id="shape_0" ID="Rectangle 18" path="m0,0l-2147483645,0l-2147483645,-2147483646l0,-2147483646xe" stroked="f" o:allowincell="f" style="position:absolute;left:828;top:15519;width:1338;height:240;mso-wrap-style:square;v-text-anchor:top">
                     <v:fill o:detectmouseclick="t" on="false"/>
                     <v:stroke color="#3465a4" joinstyle="round" endcap="flat"/>
                     <v:textbox>
@@ -4305,7 +4473,7 @@
                     </v:textbox>
                     <w10:wrap type="none"/>
                   </v:rect>
-                  <v:rect id="shape_0" ID="Rectangle 19" path="m0,0l-2147483645,0l-2147483645,-2147483646l0,-2147483646xe" stroked="f" o:allowincell="f" style="position:absolute;left:2252;top:15519;width:795;height:241;mso-wrap-style:square;v-text-anchor:top">
+                  <v:rect id="shape_0" ID="Rectangle 19" path="m0,0l-2147483645,0l-2147483645,-2147483646l0,-2147483646xe" stroked="f" o:allowincell="f" style="position:absolute;left:2252;top:15519;width:794;height:240;mso-wrap-style:square;v-text-anchor:top">
                     <v:fill o:detectmouseclick="t" on="false"/>
                     <v:stroke color="#3465a4" joinstyle="round" endcap="flat"/>
                     <v:textbox>
@@ -4331,7 +4499,7 @@
                     </v:textbox>
                     <w10:wrap type="none"/>
                   </v:rect>
-                  <v:rect id="shape_0" ID="Rectangle 20" path="m0,0l-2147483645,0l-2147483645,-2147483646l0,-2147483646xe" stroked="f" o:allowincell="f" style="position:absolute;left:3102;top:15519;width:515;height:241;mso-wrap-style:square;v-text-anchor:top">
+                  <v:rect id="shape_0" ID="Rectangle 20" path="m0,0l-2147483645,0l-2147483645,-2147483646l0,-2147483646xe" stroked="f" o:allowincell="f" style="position:absolute;left:3102;top:15519;width:514;height:240;mso-wrap-style:square;v-text-anchor:top">
                     <v:fill o:detectmouseclick="t" on="false"/>
                     <v:stroke color="#3465a4" joinstyle="round" endcap="flat"/>
                     <v:textbox>
@@ -4357,7 +4525,7 @@
                     </v:textbox>
                     <w10:wrap type="none"/>
                   </v:rect>
-                  <v:rect id="shape_0" ID="Rectangle 21" path="m0,0l-2147483645,0l-2147483645,-2147483646l0,-2147483646xe" stroked="f" o:allowincell="f" style="position:absolute;left:9576;top:14966;width:515;height:240;mso-wrap-style:square;v-text-anchor:top">
+                  <v:rect id="shape_0" ID="Rectangle 21" path="m0,0l-2147483645,0l-2147483645,-2147483646l0,-2147483646xe" stroked="f" o:allowincell="f" style="position:absolute;left:9576;top:14966;width:514;height:239;mso-wrap-style:square;v-text-anchor:top">
                     <v:fill o:detectmouseclick="t" on="false"/>
                     <v:stroke color="#3465a4" joinstyle="round" endcap="flat"/>
                     <v:textbox>
@@ -4383,7 +4551,7 @@
                     </v:textbox>
                     <w10:wrap type="none"/>
                   </v:rect>
-                  <v:rect id="shape_0" ID="Rectangle 22" path="m0,0l-2147483645,0l-2147483645,-2147483646l0,-2147483646xe" stroked="f" o:allowincell="f" style="position:absolute;left:9576;top:15337;width:515;height:333;mso-wrap-style:square;v-text-anchor:top">
+                  <v:rect id="shape_0" ID="Rectangle 22" path="m0,0l-2147483645,0l-2147483645,-2147483646l0,-2147483646xe" stroked="f" o:allowincell="f" style="position:absolute;left:9576;top:15337;width:514;height:332;mso-wrap-style:square;v-text-anchor:top">
                     <v:fill o:detectmouseclick="t" on="false"/>
                     <v:stroke color="#3465a4" joinstyle="round" endcap="flat"/>
                     <v:textbox>
@@ -4435,7 +4603,7 @@
                               <w:rFonts w:ascii="Times New Roman" w:hAnsi="Times New Roman"/>
                               <w:lang w:val="ru-RU"/>
                             </w:rPr>
-                            <w:t>3</w:t>
+                            <w:t>2</w:t>
                           </w:r>
                           <w:r>
                             <w:rPr>
@@ -4450,7 +4618,7 @@
                     </v:textbox>
                     <w10:wrap type="none"/>
                   </v:rect>
-                  <v:rect id="shape_0" ID="Rectangle 23" path="m0,0l-2147483645,0l-2147483645,-2147483646l0,-2147483646xe" stroked="f" o:allowincell="f" style="position:absolute;left:3700;top:15163;width:5798;height:377;mso-wrap-style:square;v-text-anchor:top">
+                  <v:rect id="shape_0" ID="Rectangle 23" path="m0,0l-2147483645,0l-2147483645,-2147483646l0,-2147483646xe" stroked="f" o:allowincell="f" style="position:absolute;left:3700;top:15163;width:5797;height:376;mso-wrap-style:square;v-text-anchor:top">
                     <v:fill o:detectmouseclick="t" on="false"/>
                     <v:stroke color="#3465a4" joinstyle="round" endcap="flat"/>
                     <v:textbox>
@@ -4581,7 +4749,7 @@
                     <w10:wrap type="none"/>
                   </v:rect>
                 </v:group>
-                <v:rect id="shape_0" ID="Rectangle 24" path="m0,0l-2147483645,0l-2147483645,-2147483646l0,-2147483646xe" stroked="f" o:allowincell="f" style="position:absolute;left:817;top:15216;width:1382;height:269;mso-wrap-style:none;v-text-anchor:middle">
+                <v:rect id="shape_0" ID="Rectangle 24" path="m0,0l-2147483645,0l-2147483645,-2147483646l0,-2147483646xe" stroked="f" o:allowincell="f" style="position:absolute;left:817;top:15216;width:1381;height:268;mso-wrap-style:none;v-text-anchor:middle">
                   <v:fill o:detectmouseclick="t" on="false"/>
                   <v:stroke color="#3465a4" joinstyle="round" endcap="flat"/>
                   <v:textbox>
@@ -4639,7 +4807,7 @@
               <wp:extent cx="6656070" cy="10290175"/>
               <wp:effectExtent l="13335" t="13335" r="12065" b="12065"/>
               <wp:wrapNone/>
-              <wp:docPr id="14" name="Группа 10"/>
+              <wp:docPr id="15" name="Группа 10"/>
               <a:graphic xmlns:a="http://schemas.openxmlformats.org/drawingml/2006/main">
                 <a:graphicData uri="http://schemas.microsoft.com/office/word/2010/wordprocessingGroup">
                   <wpg:wgp>
@@ -4653,12 +4821,12 @@
                       </a:xfrm>
                     </wpg:grpSpPr>
                     <wps:wsp>
-                      <wps:cNvPr id="15" name="Rectangle 26"/>
+                      <wps:cNvPr id="16" name="Rectangle 26"/>
                       <wps:cNvSpPr/>
                       <wps:spPr>
                         <a:xfrm>
                           <a:off x="0" y="0"/>
-                          <a:ext cx="6654240" cy="10290240"/>
+                          <a:ext cx="6653520" cy="10289520"/>
                         </a:xfrm>
                         <a:prstGeom prst="rect">
                           <a:avLst/>
@@ -4905,12 +5073,12 @@
                       <wps:bodyPr/>
                     </wps:wsp>
                     <wps:wsp>
-                      <wps:cNvPr id="16" name="Rectangle 36"/>
+                      <wps:cNvPr id="17" name="Rectangle 36"/>
                       <wps:cNvSpPr/>
                       <wps:spPr>
                         <a:xfrm>
                           <a:off x="17640" y="9220680"/>
-                          <a:ext cx="288360" cy="153720"/>
+                          <a:ext cx="287640" cy="153000"/>
                         </a:xfrm>
                         <a:prstGeom prst="rect">
                           <a:avLst/>
@@ -4960,12 +5128,12 @@
                       </wps:bodyPr>
                     </wps:wsp>
                     <wps:wsp>
-                      <wps:cNvPr id="17" name="Rectangle 37"/>
+                      <wps:cNvPr id="18" name="Rectangle 37"/>
                       <wps:cNvSpPr/>
                       <wps:spPr>
                         <a:xfrm>
                           <a:off x="349920" y="9220680"/>
-                          <a:ext cx="360720" cy="153720"/>
+                          <a:ext cx="360000" cy="153000"/>
                         </a:xfrm>
                         <a:prstGeom prst="rect">
                           <a:avLst/>
@@ -5009,12 +5177,12 @@
                       </wps:bodyPr>
                     </wps:wsp>
                     <wps:wsp>
-                      <wps:cNvPr id="18" name="Rectangle 38"/>
+                      <wps:cNvPr id="19" name="Rectangle 38"/>
                       <wps:cNvSpPr/>
                       <wps:spPr>
                         <a:xfrm>
                           <a:off x="754920" y="9220680"/>
-                          <a:ext cx="851040" cy="153720"/>
+                          <a:ext cx="850320" cy="153000"/>
                         </a:xfrm>
                         <a:prstGeom prst="rect">
                           <a:avLst/>
@@ -5066,12 +5234,12 @@
                       </wps:bodyPr>
                     </wps:wsp>
                     <wps:wsp>
-                      <wps:cNvPr id="19" name="Rectangle 39"/>
+                      <wps:cNvPr id="20" name="Rectangle 39"/>
                       <wps:cNvSpPr/>
                       <wps:spPr>
                         <a:xfrm>
                           <a:off x="1659240" y="9220680"/>
-                          <a:ext cx="505440" cy="153720"/>
+                          <a:ext cx="504720" cy="153000"/>
                         </a:xfrm>
                         <a:prstGeom prst="rect">
                           <a:avLst/>
@@ -5115,12 +5283,12 @@
                       </wps:bodyPr>
                     </wps:wsp>
                     <wps:wsp>
-                      <wps:cNvPr id="20" name="Rectangle 40"/>
+                      <wps:cNvPr id="21" name="Rectangle 40"/>
                       <wps:cNvSpPr/>
                       <wps:spPr>
                         <a:xfrm>
                           <a:off x="2198880" y="9220680"/>
-                          <a:ext cx="327600" cy="153720"/>
+                          <a:ext cx="326880" cy="153000"/>
                         </a:xfrm>
                         <a:prstGeom prst="rect">
                           <a:avLst/>
@@ -5164,12 +5332,12 @@
                       </wps:bodyPr>
                     </wps:wsp>
                     <wps:wsp>
-                      <wps:cNvPr id="21" name="Rectangle 41"/>
+                      <wps:cNvPr id="22" name="Rectangle 41"/>
                       <wps:cNvSpPr/>
                       <wps:spPr>
                         <a:xfrm>
                           <a:off x="5304240" y="9399240"/>
-                          <a:ext cx="485640" cy="153000"/>
+                          <a:ext cx="485280" cy="152280"/>
                         </a:xfrm>
                         <a:prstGeom prst="rect">
                           <a:avLst/>
@@ -5210,12 +5378,12 @@
                       </wps:bodyPr>
                     </wps:wsp>
                     <wps:wsp>
-                      <wps:cNvPr id="22" name="Rectangle 42"/>
+                      <wps:cNvPr id="23" name="Rectangle 42"/>
                       <wps:cNvSpPr/>
                       <wps:spPr>
                         <a:xfrm>
                           <a:off x="5304240" y="9587160"/>
-                          <a:ext cx="485640" cy="153720"/>
+                          <a:ext cx="485280" cy="153000"/>
                         </a:xfrm>
                         <a:prstGeom prst="rect">
                           <a:avLst/>
@@ -5257,12 +5425,12 @@
                       </wps:bodyPr>
                     </wps:wsp>
                     <wps:wsp>
-                      <wps:cNvPr id="23" name="Rectangle 43"/>
+                      <wps:cNvPr id="24" name="Rectangle 43"/>
                       <wps:cNvSpPr/>
                       <wps:spPr>
                         <a:xfrm>
                           <a:off x="2585880" y="8977680"/>
-                          <a:ext cx="3987000" cy="237600"/>
+                          <a:ext cx="3986640" cy="236880"/>
                         </a:xfrm>
                         <a:prstGeom prst="rect">
                           <a:avLst/>
@@ -5515,16 +5683,16 @@
                       <wpg:grpSpPr>
                         <a:xfrm>
                           <a:off x="12600" y="9387720"/>
-                          <a:ext cx="1612440" cy="178560"/>
+                          <a:ext cx="1611720" cy="177840"/>
                         </a:xfrm>
                       </wpg:grpSpPr>
                       <wps:wsp>
-                        <wps:cNvPr id="24" name="Rectangle 50"/>
+                        <wps:cNvPr id="25" name="Rectangle 50"/>
                         <wps:cNvSpPr/>
                         <wps:spPr>
                           <a:xfrm>
                             <a:off x="0" y="15840"/>
-                            <a:ext cx="702360" cy="153720"/>
+                            <a:ext cx="701640" cy="153000"/>
                           </a:xfrm>
                           <a:prstGeom prst="rect">
                             <a:avLst/>
@@ -5577,12 +5745,12 @@
                         </wps:bodyPr>
                       </wps:wsp>
                       <wps:wsp>
-                        <wps:cNvPr id="25" name="Rectangle 51"/>
+                        <wps:cNvPr id="26" name="Rectangle 51"/>
                         <wps:cNvSpPr/>
                         <wps:spPr>
                           <a:xfrm>
                             <a:off x="734040" y="0"/>
-                            <a:ext cx="878040" cy="178560"/>
+                            <a:ext cx="877680" cy="177840"/>
                           </a:xfrm>
                           <a:prstGeom prst="rect">
                             <a:avLst/>
@@ -5649,16 +5817,16 @@
                       <wpg:grpSpPr>
                         <a:xfrm>
                           <a:off x="12600" y="9582120"/>
-                          <a:ext cx="1592640" cy="153720"/>
+                          <a:ext cx="1591920" cy="153000"/>
                         </a:xfrm>
                       </wpg:grpSpPr>
                       <wps:wsp>
-                        <wps:cNvPr id="26" name="Rectangle 53"/>
+                        <wps:cNvPr id="27" name="Rectangle 53"/>
                         <wps:cNvSpPr/>
                         <wps:spPr>
                           <a:xfrm>
                             <a:off x="0" y="0"/>
-                            <a:ext cx="702360" cy="153720"/>
+                            <a:ext cx="701640" cy="153000"/>
                           </a:xfrm>
                           <a:prstGeom prst="rect">
                             <a:avLst/>
@@ -5706,12 +5874,12 @@
                         </wps:bodyPr>
                       </wps:wsp>
                       <wps:wsp>
-                        <wps:cNvPr id="27" name="Rectangle 54"/>
+                        <wps:cNvPr id="28" name="Rectangle 54"/>
                         <wps:cNvSpPr/>
                         <wps:spPr>
                           <a:xfrm>
                             <a:off x="741960" y="0"/>
-                            <a:ext cx="851040" cy="153720"/>
+                            <a:ext cx="850320" cy="153000"/>
                           </a:xfrm>
                           <a:prstGeom prst="rect">
                             <a:avLst/>
@@ -5763,16 +5931,16 @@
                       <wpg:grpSpPr>
                         <a:xfrm>
                           <a:off x="12600" y="9765000"/>
-                          <a:ext cx="1592640" cy="153720"/>
+                          <a:ext cx="1591920" cy="153000"/>
                         </a:xfrm>
                       </wpg:grpSpPr>
                       <wps:wsp>
-                        <wps:cNvPr id="28" name="Rectangle 56"/>
+                        <wps:cNvPr id="29" name="Rectangle 56"/>
                         <wps:cNvSpPr/>
                         <wps:spPr>
                           <a:xfrm>
                             <a:off x="0" y="0"/>
-                            <a:ext cx="702360" cy="153720"/>
+                            <a:ext cx="701640" cy="153000"/>
                           </a:xfrm>
                           <a:prstGeom prst="rect">
                             <a:avLst/>
@@ -5817,12 +5985,12 @@
                         </wps:bodyPr>
                       </wps:wsp>
                       <wps:wsp>
-                        <wps:cNvPr id="29" name="Rectangle 57"/>
+                        <wps:cNvPr id="30" name="Rectangle 57"/>
                         <wps:cNvSpPr/>
                         <wps:spPr>
                           <a:xfrm>
                             <a:off x="741960" y="0"/>
-                            <a:ext cx="851040" cy="153720"/>
+                            <a:ext cx="850320" cy="153000"/>
                           </a:xfrm>
                           <a:prstGeom prst="rect">
                             <a:avLst/>
@@ -5861,16 +6029,16 @@
                       <wpg:grpSpPr>
                         <a:xfrm>
                           <a:off x="12600" y="9942840"/>
-                          <a:ext cx="1592640" cy="153720"/>
+                          <a:ext cx="1591920" cy="153000"/>
                         </a:xfrm>
                       </wpg:grpSpPr>
                       <wps:wsp>
-                        <wps:cNvPr id="30" name="Rectangle 59"/>
+                        <wps:cNvPr id="31" name="Rectangle 59"/>
                         <wps:cNvSpPr/>
                         <wps:spPr>
                           <a:xfrm>
                             <a:off x="0" y="0"/>
-                            <a:ext cx="702360" cy="153720"/>
+                            <a:ext cx="701640" cy="153000"/>
                           </a:xfrm>
                           <a:prstGeom prst="rect">
                             <a:avLst/>
@@ -5915,12 +6083,12 @@
                         </wps:bodyPr>
                       </wps:wsp>
                       <wps:wsp>
-                        <wps:cNvPr id="31" name="Rectangle 60"/>
+                        <wps:cNvPr id="32" name="Rectangle 60"/>
                         <wps:cNvSpPr/>
                         <wps:spPr>
                           <a:xfrm>
                             <a:off x="741960" y="0"/>
-                            <a:ext cx="851040" cy="153720"/>
+                            <a:ext cx="850320" cy="153000"/>
                           </a:xfrm>
                           <a:prstGeom prst="rect">
                             <a:avLst/>
@@ -5959,16 +6127,16 @@
                       <wpg:grpSpPr>
                         <a:xfrm>
                           <a:off x="12600" y="10120680"/>
-                          <a:ext cx="1592640" cy="153720"/>
+                          <a:ext cx="1591920" cy="153000"/>
                         </a:xfrm>
                       </wpg:grpSpPr>
                       <wps:wsp>
-                        <wps:cNvPr id="32" name="Rectangle 62"/>
+                        <wps:cNvPr id="33" name="Rectangle 62"/>
                         <wps:cNvSpPr/>
                         <wps:spPr>
                           <a:xfrm>
                             <a:off x="0" y="0"/>
-                            <a:ext cx="702360" cy="153720"/>
+                            <a:ext cx="701640" cy="153000"/>
                           </a:xfrm>
                           <a:prstGeom prst="rect">
                             <a:avLst/>
@@ -6013,12 +6181,12 @@
                         </wps:bodyPr>
                       </wps:wsp>
                       <wps:wsp>
-                        <wps:cNvPr id="33" name="Rectangle 63"/>
+                        <wps:cNvPr id="34" name="Rectangle 63"/>
                         <wps:cNvSpPr/>
                         <wps:spPr>
                           <a:xfrm>
                             <a:off x="741960" y="0"/>
-                            <a:ext cx="851040" cy="153720"/>
+                            <a:ext cx="850320" cy="153000"/>
                           </a:xfrm>
                           <a:prstGeom prst="rect">
                             <a:avLst/>
@@ -6087,12 +6255,12 @@
                       <wps:bodyPr/>
                     </wps:wsp>
                     <wps:wsp>
-                      <wps:cNvPr id="34" name="Rectangle 65"/>
+                      <wps:cNvPr id="35" name="Rectangle 65"/>
                       <wps:cNvSpPr/>
                       <wps:spPr>
                         <a:xfrm>
                           <a:off x="2593440" y="9523800"/>
-                          <a:ext cx="2097360" cy="727200"/>
+                          <a:ext cx="2096640" cy="726480"/>
                         </a:xfrm>
                         <a:prstGeom prst="rect">
                           <a:avLst/>
@@ -6235,12 +6403,12 @@
                       <wps:bodyPr/>
                     </wps:wsp>
                     <wps:wsp>
-                      <wps:cNvPr id="35" name="Rectangle 69"/>
+                      <wps:cNvPr id="36" name="Rectangle 69"/>
                       <wps:cNvSpPr/>
                       <wps:spPr>
                         <a:xfrm>
                           <a:off x="4759920" y="9399240"/>
-                          <a:ext cx="485280" cy="153000"/>
+                          <a:ext cx="484560" cy="152280"/>
                         </a:xfrm>
                         <a:prstGeom prst="rect">
                           <a:avLst/>
@@ -6280,12 +6448,12 @@
                       </wps:bodyPr>
                     </wps:wsp>
                     <wps:wsp>
-                      <wps:cNvPr id="36" name="Rectangle 70"/>
+                      <wps:cNvPr id="37" name="Rectangle 70"/>
                       <wps:cNvSpPr/>
                       <wps:spPr>
                         <a:xfrm>
                           <a:off x="5852880" y="9399240"/>
-                          <a:ext cx="769680" cy="153000"/>
+                          <a:ext cx="768960" cy="152280"/>
                         </a:xfrm>
                         <a:prstGeom prst="rect">
                           <a:avLst/>
@@ -6326,12 +6494,12 @@
                       </wps:bodyPr>
                     </wps:wsp>
                     <wps:wsp>
-                      <wps:cNvPr id="37" name="Rectangle 71"/>
+                      <wps:cNvPr id="38" name="Rectangle 71"/>
                       <wps:cNvSpPr/>
                       <wps:spPr>
                         <a:xfrm>
                           <a:off x="5857920" y="9582120"/>
-                          <a:ext cx="768240" cy="153000"/>
+                          <a:ext cx="767880" cy="152280"/>
                         </a:xfrm>
                         <a:prstGeom prst="rect">
                           <a:avLst/>
@@ -6423,12 +6591,12 @@
                       <wps:bodyPr/>
                     </wps:wsp>
                     <wps:wsp>
-                      <wps:cNvPr id="38" name="Rectangle 74"/>
+                      <wps:cNvPr id="39" name="Rectangle 74"/>
                       <wps:cNvSpPr/>
                       <wps:spPr>
                         <a:xfrm>
                           <a:off x="4759920" y="9864720"/>
-                          <a:ext cx="1862280" cy="337320"/>
+                          <a:ext cx="1861920" cy="336600"/>
                         </a:xfrm>
                         <a:prstGeom prst="rect">
                           <a:avLst/>
@@ -6487,8 +6655,8 @@
         </mc:Choice>
         <mc:Fallback>
           <w:pict>
-            <v:group id="shape_0" alt="Группа 10" style="position:absolute;margin-left:-18.1pt;margin-top:-19.25pt;width:524.05pt;height:810.25pt" coordorigin="-362,-385" coordsize="10481,16205">
-              <v:rect id="shape_0" ID="Rectangle 26" path="m0,0l-2147483645,0l-2147483645,-2147483646l0,-2147483646xe" stroked="t" o:allowincell="f" style="position:absolute;left:-362;top:-385;width:10478;height:16204;mso-wrap-style:none;v-text-anchor:middle">
+            <v:group id="shape_0" alt="Группа 10" style="position:absolute;margin-left:-18.1pt;margin-top:-19.25pt;width:524.05pt;height:810.2pt" coordorigin="-362,-385" coordsize="10481,16204">
+              <v:rect id="shape_0" ID="Rectangle 26" path="m0,0l-2147483645,0l-2147483645,-2147483646l0,-2147483646xe" stroked="t" o:allowincell="f" style="position:absolute;left:-362;top:-385;width:10477;height:16203;mso-wrap-style:none;v-text-anchor:middle">
                 <v:fill o:detectmouseclick="t" on="false"/>
                 <v:stroke color="black" weight="25560" joinstyle="miter" endcap="flat"/>
                 <w10:wrap type="none"/>
@@ -6538,7 +6706,7 @@
                 <v:fill o:detectmouseclick="t" on="false"/>
                 <w10:wrap type="none"/>
               </v:line>
-              <v:rect id="shape_0" ID="Rectangle 36" path="m0,0l-2147483645,0l-2147483645,-2147483646l0,-2147483646xe" stroked="f" o:allowincell="f" style="position:absolute;left:-334;top:14136;width:453;height:241;mso-wrap-style:square;v-text-anchor:top">
+              <v:rect id="shape_0" ID="Rectangle 36" path="m0,0l-2147483645,0l-2147483645,-2147483646l0,-2147483646xe" stroked="f" o:allowincell="f" style="position:absolute;left:-334;top:14136;width:452;height:240;mso-wrap-style:square;v-text-anchor:top">
                 <v:fill o:detectmouseclick="t" on="false"/>
                 <v:stroke color="#3465a4" joinstyle="round" endcap="flat"/>
                 <v:textbox>
@@ -6572,7 +6740,7 @@
                 </v:textbox>
                 <w10:wrap type="none"/>
               </v:rect>
-              <v:rect id="shape_0" ID="Rectangle 37" path="m0,0l-2147483645,0l-2147483645,-2147483646l0,-2147483646xe" stroked="f" o:allowincell="f" style="position:absolute;left:189;top:14136;width:567;height:241;mso-wrap-style:square;v-text-anchor:top">
+              <v:rect id="shape_0" ID="Rectangle 37" path="m0,0l-2147483645,0l-2147483645,-2147483646l0,-2147483646xe" stroked="f" o:allowincell="f" style="position:absolute;left:189;top:14136;width:566;height:240;mso-wrap-style:square;v-text-anchor:top">
                 <v:fill o:detectmouseclick="t" on="false"/>
                 <v:stroke color="#3465a4" joinstyle="round" endcap="flat"/>
                 <v:textbox>
@@ -6600,7 +6768,7 @@
                 </v:textbox>
                 <w10:wrap type="none"/>
               </v:rect>
-              <v:rect id="shape_0" ID="Rectangle 38" path="m0,0l-2147483645,0l-2147483645,-2147483646l0,-2147483646xe" stroked="f" o:allowincell="f" style="position:absolute;left:827;top:14136;width:1339;height:241;mso-wrap-style:square;v-text-anchor:top">
+              <v:rect id="shape_0" ID="Rectangle 38" path="m0,0l-2147483645,0l-2147483645,-2147483646l0,-2147483646xe" stroked="f" o:allowincell="f" style="position:absolute;left:827;top:14136;width:1338;height:240;mso-wrap-style:square;v-text-anchor:top">
                 <v:fill o:detectmouseclick="t" on="false"/>
                 <v:stroke color="#3465a4" joinstyle="round" endcap="flat"/>
                 <v:textbox>
@@ -6636,7 +6804,7 @@
                 </v:textbox>
                 <w10:wrap type="none"/>
               </v:rect>
-              <v:rect id="shape_0" ID="Rectangle 39" path="m0,0l-2147483645,0l-2147483645,-2147483646l0,-2147483646xe" stroked="f" o:allowincell="f" style="position:absolute;left:2251;top:14136;width:795;height:241;mso-wrap-style:square;v-text-anchor:top">
+              <v:rect id="shape_0" ID="Rectangle 39" path="m0,0l-2147483645,0l-2147483645,-2147483646l0,-2147483646xe" stroked="f" o:allowincell="f" style="position:absolute;left:2251;top:14136;width:794;height:240;mso-wrap-style:square;v-text-anchor:top">
                 <v:fill o:detectmouseclick="t" on="false"/>
                 <v:stroke color="#3465a4" joinstyle="round" endcap="flat"/>
                 <v:textbox>
@@ -6664,7 +6832,7 @@
                 </v:textbox>
                 <w10:wrap type="none"/>
               </v:rect>
-              <v:rect id="shape_0" ID="Rectangle 40" path="m0,0l-2147483645,0l-2147483645,-2147483646l0,-2147483646xe" stroked="f" o:allowincell="f" style="position:absolute;left:3101;top:14136;width:515;height:241;mso-wrap-style:square;v-text-anchor:top">
+              <v:rect id="shape_0" ID="Rectangle 40" path="m0,0l-2147483645,0l-2147483645,-2147483646l0,-2147483646xe" stroked="f" o:allowincell="f" style="position:absolute;left:3101;top:14136;width:514;height:240;mso-wrap-style:square;v-text-anchor:top">
                 <v:fill o:detectmouseclick="t" on="false"/>
                 <v:stroke color="#3465a4" joinstyle="round" endcap="flat"/>
                 <v:textbox>
@@ -6692,7 +6860,7 @@
                 </v:textbox>
                 <w10:wrap type="none"/>
               </v:rect>
-              <v:rect id="shape_0" ID="Rectangle 41" path="m0,0l-2147483645,0l-2147483645,-2147483646l0,-2147483646xe" stroked="f" o:allowincell="f" style="position:absolute;left:7991;top:14417;width:764;height:240;mso-wrap-style:square;v-text-anchor:top">
+              <v:rect id="shape_0" ID="Rectangle 41" path="m0,0l-2147483645,0l-2147483645,-2147483646l0,-2147483646xe" stroked="f" o:allowincell="f" style="position:absolute;left:7991;top:14417;width:763;height:239;mso-wrap-style:square;v-text-anchor:top">
                 <v:fill o:detectmouseclick="t" on="false"/>
                 <v:stroke color="#3465a4" joinstyle="round" endcap="flat"/>
                 <v:textbox>
@@ -6717,7 +6885,7 @@
                 </v:textbox>
                 <w10:wrap type="none"/>
               </v:rect>
-              <v:rect id="shape_0" ID="Rectangle 42" path="m0,0l-2147483645,0l-2147483645,-2147483646l0,-2147483646xe" stroked="f" o:allowincell="f" style="position:absolute;left:7991;top:14713;width:764;height:241;mso-wrap-style:square;v-text-anchor:top">
+              <v:rect id="shape_0" ID="Rectangle 42" path="m0,0l-2147483645,0l-2147483645,-2147483646l0,-2147483646xe" stroked="f" o:allowincell="f" style="position:absolute;left:7991;top:14713;width:763;height:240;mso-wrap-style:square;v-text-anchor:top">
                 <v:fill o:detectmouseclick="t" on="false"/>
                 <v:stroke color="#3465a4" joinstyle="round" endcap="flat"/>
                 <v:textbox>
@@ -6743,7 +6911,7 @@
                 </v:textbox>
                 <w10:wrap type="none"/>
               </v:rect>
-              <v:rect id="shape_0" ID="Rectangle 43" path="m0,0l-2147483645,0l-2147483645,-2147483646l0,-2147483646xe" stroked="f" o:allowincell="f" style="position:absolute;left:3710;top:13753;width:6278;height:373;mso-wrap-style:square;v-text-anchor:top">
+              <v:rect id="shape_0" ID="Rectangle 43" path="m0,0l-2147483645,0l-2147483645,-2147483646l0,-2147483646xe" stroked="f" o:allowincell="f" style="position:absolute;left:3710;top:13753;width:6277;height:372;mso-wrap-style:square;v-text-anchor:top">
                 <v:fill o:detectmouseclick="t" on="false"/>
                 <v:stroke color="#3465a4" joinstyle="round" endcap="flat"/>
                 <v:textbox>
@@ -6876,8 +7044,8 @@
                 <v:fill o:detectmouseclick="t" on="false"/>
                 <w10:wrap type="none"/>
               </v:line>
-              <v:group id="shape_0" style="position:absolute;left:-342;top:14399;width:2539;height:281">
-                <v:rect id="shape_0" ID="Rectangle 50" path="m0,0l-2147483645,0l-2147483645,-2147483646l0,-2147483646xe" stroked="f" o:allowincell="f" style="position:absolute;left:-342;top:14424;width:1105;height:241;mso-wrap-style:square;v-text-anchor:top">
+              <v:group id="shape_0" style="position:absolute;left:-342;top:14399;width:2538;height:280">
+                <v:rect id="shape_0" ID="Rectangle 50" path="m0,0l-2147483645,0l-2147483645,-2147483646l0,-2147483646xe" stroked="f" o:allowincell="f" style="position:absolute;left:-342;top:14424;width:1104;height:240;mso-wrap-style:square;v-text-anchor:top">
                   <v:fill o:detectmouseclick="t" on="false"/>
                   <v:stroke color="#3465a4" joinstyle="round" endcap="flat"/>
                   <v:textbox>
@@ -6914,7 +7082,7 @@
                   </v:textbox>
                   <w10:wrap type="none"/>
                 </v:rect>
-                <v:rect id="shape_0" ID="Rectangle 51" path="m0,0l-2147483645,0l-2147483645,-2147483646l0,-2147483646xe" stroked="f" o:allowincell="f" style="position:absolute;left:814;top:14399;width:1382;height:280;mso-wrap-style:square;v-text-anchor:top">
+                <v:rect id="shape_0" ID="Rectangle 51" path="m0,0l-2147483645,0l-2147483645,-2147483646l0,-2147483646xe" stroked="f" o:allowincell="f" style="position:absolute;left:814;top:14399;width:1381;height:279;mso-wrap-style:square;v-text-anchor:top">
                   <v:fill o:detectmouseclick="t" on="false"/>
                   <v:stroke color="#3465a4" joinstyle="round" endcap="flat"/>
                   <v:textbox>
@@ -6961,8 +7129,8 @@
                   <w10:wrap type="none"/>
                 </v:rect>
               </v:group>
-              <v:group id="shape_0" style="position:absolute;left:-342;top:14705;width:2509;height:242">
-                <v:rect id="shape_0" ID="Rectangle 53" path="m0,0l-2147483645,0l-2147483645,-2147483646l0,-2147483646xe" stroked="f" o:allowincell="f" style="position:absolute;left:-342;top:14705;width:1105;height:241;mso-wrap-style:square;v-text-anchor:top">
+              <v:group id="shape_0" style="position:absolute;left:-342;top:14705;width:2508;height:241">
+                <v:rect id="shape_0" ID="Rectangle 53" path="m0,0l-2147483645,0l-2147483645,-2147483646l0,-2147483646xe" stroked="f" o:allowincell="f" style="position:absolute;left:-342;top:14705;width:1104;height:240;mso-wrap-style:square;v-text-anchor:top">
                   <v:fill o:detectmouseclick="t" on="false"/>
                   <v:stroke color="#3465a4" joinstyle="round" endcap="flat"/>
                   <v:textbox>
@@ -6994,7 +7162,7 @@
                   </v:textbox>
                   <w10:wrap type="none"/>
                 </v:rect>
-                <v:rect id="shape_0" ID="Rectangle 54" path="m0,0l-2147483645,0l-2147483645,-2147483646l0,-2147483646xe" stroked="f" o:allowincell="f" style="position:absolute;left:826;top:14705;width:1339;height:241;mso-wrap-style:square;v-text-anchor:top">
+                <v:rect id="shape_0" ID="Rectangle 54" path="m0,0l-2147483645,0l-2147483645,-2147483646l0,-2147483646xe" stroked="f" o:allowincell="f" style="position:absolute;left:826;top:14705;width:1338;height:240;mso-wrap-style:square;v-text-anchor:top">
                   <v:fill o:detectmouseclick="t" on="false"/>
                   <v:stroke color="#3465a4" joinstyle="round" endcap="flat"/>
                   <v:textbox>
@@ -7026,8 +7194,8 @@
                   <w10:wrap type="none"/>
                 </v:rect>
               </v:group>
-              <v:group id="shape_0" style="position:absolute;left:-342;top:14993;width:2509;height:242">
-                <v:rect id="shape_0" ID="Rectangle 56" path="m0,0l-2147483645,0l-2147483645,-2147483646l0,-2147483646xe" stroked="f" o:allowincell="f" style="position:absolute;left:-342;top:14993;width:1105;height:241;mso-wrap-style:square;v-text-anchor:top">
+              <v:group id="shape_0" style="position:absolute;left:-342;top:14993;width:2508;height:241">
+                <v:rect id="shape_0" ID="Rectangle 56" path="m0,0l-2147483645,0l-2147483645,-2147483646l0,-2147483646xe" stroked="f" o:allowincell="f" style="position:absolute;left:-342;top:14993;width:1104;height:240;mso-wrap-style:square;v-text-anchor:top">
                   <v:fill o:detectmouseclick="t" on="false"/>
                   <v:stroke color="#3465a4" joinstyle="round" endcap="flat"/>
                   <v:textbox>
@@ -7056,7 +7224,7 @@
                   </v:textbox>
                   <w10:wrap type="none"/>
                 </v:rect>
-                <v:rect id="shape_0" ID="Rectangle 57" path="m0,0l-2147483645,0l-2147483645,-2147483646l0,-2147483646xe" stroked="f" o:allowincell="f" style="position:absolute;left:826;top:14993;width:1339;height:241;mso-wrap-style:none;v-text-anchor:middle">
+                <v:rect id="shape_0" ID="Rectangle 57" path="m0,0l-2147483645,0l-2147483645,-2147483646l0,-2147483646xe" stroked="f" o:allowincell="f" style="position:absolute;left:826;top:14993;width:1338;height:240;mso-wrap-style:none;v-text-anchor:middle">
                   <v:fill o:detectmouseclick="t" on="false"/>
                   <v:stroke color="#3465a4" joinstyle="round" endcap="flat"/>
                   <v:textbox>
@@ -7075,8 +7243,8 @@
                   <w10:wrap type="none"/>
                 </v:rect>
               </v:group>
-              <v:group id="shape_0" style="position:absolute;left:-342;top:15273;width:2509;height:242">
-                <v:rect id="shape_0" ID="Rectangle 59" path="m0,0l-2147483645,0l-2147483645,-2147483646l0,-2147483646xe" stroked="f" o:allowincell="f" style="position:absolute;left:-342;top:15273;width:1105;height:241;mso-wrap-style:square;v-text-anchor:top">
+              <v:group id="shape_0" style="position:absolute;left:-342;top:15273;width:2508;height:241">
+                <v:rect id="shape_0" ID="Rectangle 59" path="m0,0l-2147483645,0l-2147483645,-2147483646l0,-2147483646xe" stroked="f" o:allowincell="f" style="position:absolute;left:-342;top:15273;width:1104;height:240;mso-wrap-style:square;v-text-anchor:top">
                   <v:fill o:detectmouseclick="t" on="false"/>
                   <v:stroke color="#3465a4" joinstyle="round" endcap="flat"/>
                   <v:textbox>
@@ -7105,7 +7273,7 @@
                   </v:textbox>
                   <w10:wrap type="none"/>
                 </v:rect>
-                <v:rect id="shape_0" ID="Rectangle 60" path="m0,0l-2147483645,0l-2147483645,-2147483646l0,-2147483646xe" stroked="f" o:allowincell="f" style="position:absolute;left:826;top:15273;width:1339;height:241;mso-wrap-style:none;v-text-anchor:middle">
+                <v:rect id="shape_0" ID="Rectangle 60" path="m0,0l-2147483645,0l-2147483645,-2147483646l0,-2147483646xe" stroked="f" o:allowincell="f" style="position:absolute;left:826;top:15273;width:1338;height:240;mso-wrap-style:none;v-text-anchor:middle">
                   <v:fill o:detectmouseclick="t" on="false"/>
                   <v:stroke color="#3465a4" joinstyle="round" endcap="flat"/>
                   <v:textbox>
@@ -7124,8 +7292,8 @@
                   <w10:wrap type="none"/>
                 </v:rect>
               </v:group>
-              <v:group id="shape_0" style="position:absolute;left:-342;top:15553;width:2509;height:242">
-                <v:rect id="shape_0" ID="Rectangle 62" path="m0,0l-2147483645,0l-2147483645,-2147483646l0,-2147483646xe" stroked="f" o:allowincell="f" style="position:absolute;left:-342;top:15553;width:1105;height:241;mso-wrap-style:square;v-text-anchor:top">
+              <v:group id="shape_0" style="position:absolute;left:-342;top:15553;width:2508;height:241">
+                <v:rect id="shape_0" ID="Rectangle 62" path="m0,0l-2147483645,0l-2147483645,-2147483646l0,-2147483646xe" stroked="f" o:allowincell="f" style="position:absolute;left:-342;top:15553;width:1104;height:240;mso-wrap-style:square;v-text-anchor:top">
                   <v:fill o:detectmouseclick="t" on="false"/>
                   <v:stroke color="#3465a4" joinstyle="round" endcap="flat"/>
                   <v:textbox>
@@ -7154,7 +7322,7 @@
                   </v:textbox>
                   <w10:wrap type="none"/>
                 </v:rect>
-                <v:rect id="shape_0" ID="Rectangle 63" path="m0,0l-2147483645,0l-2147483645,-2147483646l0,-2147483646xe" stroked="f" o:allowincell="f" style="position:absolute;left:826;top:15553;width:1339;height:241;mso-wrap-style:none;v-text-anchor:middle">
+                <v:rect id="shape_0" ID="Rectangle 63" path="m0,0l-2147483645,0l-2147483645,-2147483646l0,-2147483646xe" stroked="f" o:allowincell="f" style="position:absolute;left:826;top:15553;width:1338;height:240;mso-wrap-style:none;v-text-anchor:middle">
                   <v:fill o:detectmouseclick="t" on="false"/>
                   <v:stroke color="#3465a4" joinstyle="round" endcap="flat"/>
                   <v:textbox>
@@ -7187,7 +7355,7 @@
                 <v:fill o:detectmouseclick="t" on="false"/>
                 <w10:wrap type="none"/>
               </v:line>
-              <v:rect id="shape_0" ID="Rectangle 65" path="m0,0l-2147483645,0l-2147483645,-2147483646l0,-2147483646xe" stroked="f" o:allowincell="f" style="position:absolute;left:3722;top:14613;width:3302;height:1144;mso-wrap-style:square;v-text-anchor:middle">
+              <v:rect id="shape_0" ID="Rectangle 65" path="m0,0l-2147483645,0l-2147483645,-2147483646l0,-2147483646xe" stroked="f" o:allowincell="f" style="position:absolute;left:3722;top:14613;width:3301;height:1143;mso-wrap-style:square;v-text-anchor:middle">
                 <v:fill o:detectmouseclick="t" on="false"/>
                 <v:stroke color="#3465a4" joinstyle="round" endcap="flat"/>
                 <v:textbox>
@@ -7254,7 +7422,7 @@
                 <v:fill o:detectmouseclick="t" on="false"/>
                 <w10:wrap type="none"/>
               </v:line>
-              <v:rect id="shape_0" ID="Rectangle 69" path="m0,0l-2147483645,0l-2147483645,-2147483646l0,-2147483646xe" stroked="f" o:allowincell="f" style="position:absolute;left:7134;top:14417;width:763;height:240;mso-wrap-style:square;v-text-anchor:top">
+              <v:rect id="shape_0" ID="Rectangle 69" path="m0,0l-2147483645,0l-2147483645,-2147483646l0,-2147483646xe" stroked="f" o:allowincell="f" style="position:absolute;left:7134;top:14417;width:762;height:239;mso-wrap-style:square;v-text-anchor:top">
                 <v:fill o:detectmouseclick="t" on="false"/>
                 <v:stroke color="#3465a4" joinstyle="round" endcap="flat"/>
                 <v:textbox>
@@ -7278,7 +7446,7 @@
                 </v:textbox>
                 <w10:wrap type="none"/>
               </v:rect>
-              <v:rect id="shape_0" ID="Rectangle 70" path="m0,0l-2147483645,0l-2147483645,-2147483646l0,-2147483646xe" stroked="f" o:allowincell="f" style="position:absolute;left:8855;top:14417;width:1211;height:240;mso-wrap-style:square;v-text-anchor:top">
+              <v:rect id="shape_0" ID="Rectangle 70" path="m0,0l-2147483645,0l-2147483645,-2147483646l0,-2147483646xe" stroked="f" o:allowincell="f" style="position:absolute;left:8855;top:14417;width:1210;height:239;mso-wrap-style:square;v-text-anchor:top">
                 <v:fill o:detectmouseclick="t" on="false"/>
                 <v:stroke color="#3465a4" joinstyle="round" endcap="flat"/>
                 <v:textbox>
@@ -7303,7 +7471,7 @@
                 </v:textbox>
                 <w10:wrap type="none"/>
               </v:rect>
-              <v:rect id="shape_0" ID="Rectangle 71" path="m0,0l-2147483645,0l-2147483645,-2147483646l0,-2147483646xe" stroked="f" o:allowincell="f" style="position:absolute;left:8863;top:14705;width:1209;height:240;mso-wrap-style:square;v-text-anchor:top">
+              <v:rect id="shape_0" ID="Rectangle 71" path="m0,0l-2147483645,0l-2147483645,-2147483646l0,-2147483646xe" stroked="f" o:allowincell="f" style="position:absolute;left:8863;top:14705;width:1208;height:239;mso-wrap-style:square;v-text-anchor:top">
                 <v:fill o:detectmouseclick="t" on="false"/>
                 <v:stroke color="#3465a4" joinstyle="round" endcap="flat"/>
                 <v:textbox>
@@ -7339,7 +7507,7 @@
                 <v:fill o:detectmouseclick="t" on="false"/>
                 <w10:wrap type="none"/>
               </v:line>
-              <v:rect id="shape_0" ID="Rectangle 74" path="m0,0l-2147483645,0l-2147483645,-2147483646l0,-2147483646xe" stroked="f" o:allowincell="f" style="position:absolute;left:7134;top:15150;width:2932;height:530;mso-wrap-style:square;v-text-anchor:top">
+              <v:rect id="shape_0" ID="Rectangle 74" path="m0,0l-2147483645,0l-2147483645,-2147483646l0,-2147483646xe" stroked="f" o:allowincell="f" style="position:absolute;left:7134;top:15150;width:2931;height:529;mso-wrap-style:square;v-text-anchor:top">
                 <v:fill o:detectmouseclick="t" on="false"/>
                 <v:stroke color="#3465a4" joinstyle="round" endcap="flat"/>
                 <v:textbox>
@@ -8425,15 +8593,15 @@
       <w:bCs/>
     </w:rPr>
   </w:style>
-  <w:style w:type="paragraph" w:styleId="FrameContents">
-    <w:name w:val="Frame Contents"/>
+  <w:style w:type="paragraph" w:styleId="FrameContentsuser">
+    <w:name w:val="Frame Contents (user)"/>
     <w:basedOn w:val="Normal"/>
     <w:qFormat/>
     <w:pPr/>
     <w:rPr/>
   </w:style>
-  <w:style w:type="paragraph" w:styleId="FrameContentsuser">
-    <w:name w:val="Frame Contents (user)"/>
+  <w:style w:type="paragraph" w:styleId="FrameContents">
+    <w:name w:val="Frame Contents"/>
     <w:basedOn w:val="Normal"/>
     <w:qFormat/>
     <w:pPr/>

</xml_diff>